<commit_message>
Aggiornato il modello relazionale ( in inglese )
</commit_message>
<xml_diff>
--- a/Specifica WebApp.docx
+++ b/Specifica WebApp.docx
@@ -1534,7 +1534,23 @@
           <w:sz w:val="24"/>
           <w:szCs w:val="24"/>
         </w:rPr>
-        <w:t>Utente(</w:t>
+        <w:t>U</w:t>
+      </w:r>
+      <w:r>
+        <w:rPr>
+          <w:rFonts w:ascii="Times New Roman" w:hAnsi="Times New Roman" w:cs="Times New Roman"/>
+          <w:sz w:val="24"/>
+          <w:szCs w:val="24"/>
+        </w:rPr>
+        <w:t>ser</w:t>
+      </w:r>
+      <w:r>
+        <w:rPr>
+          <w:rFonts w:ascii="Times New Roman" w:hAnsi="Times New Roman" w:cs="Times New Roman"/>
+          <w:sz w:val="24"/>
+          <w:szCs w:val="24"/>
+        </w:rPr>
+        <w:t>(</w:t>
       </w:r>
       <w:proofErr w:type="spellStart"/>
       <w:proofErr w:type="gramEnd"/>
@@ -1544,7 +1560,7 @@
           <w:sz w:val="24"/>
           <w:szCs w:val="24"/>
         </w:rPr>
-        <w:t>idUtente</w:t>
+        <w:t>userID</w:t>
       </w:r>
       <w:proofErr w:type="spellEnd"/>
       <w:r>
@@ -1561,7 +1577,51 @@
           <w:sz w:val="24"/>
           <w:szCs w:val="24"/>
         </w:rPr>
-        <w:t xml:space="preserve"> nome, cognome, </w:t>
+        <w:t xml:space="preserve"> </w:t>
+      </w:r>
+      <w:proofErr w:type="spellStart"/>
+      <w:r>
+        <w:rPr>
+          <w:rFonts w:ascii="Times New Roman" w:hAnsi="Times New Roman" w:cs="Times New Roman"/>
+          <w:sz w:val="24"/>
+          <w:szCs w:val="24"/>
+        </w:rPr>
+        <w:t>n</w:t>
+      </w:r>
+      <w:r>
+        <w:rPr>
+          <w:rFonts w:ascii="Times New Roman" w:hAnsi="Times New Roman" w:cs="Times New Roman"/>
+          <w:sz w:val="24"/>
+          <w:szCs w:val="24"/>
+        </w:rPr>
+        <w:t>ame</w:t>
+      </w:r>
+      <w:proofErr w:type="spellEnd"/>
+      <w:r>
+        <w:rPr>
+          <w:rFonts w:ascii="Times New Roman" w:hAnsi="Times New Roman" w:cs="Times New Roman"/>
+          <w:sz w:val="24"/>
+          <w:szCs w:val="24"/>
+        </w:rPr>
+        <w:t xml:space="preserve">, </w:t>
+      </w:r>
+      <w:proofErr w:type="spellStart"/>
+      <w:r>
+        <w:rPr>
+          <w:rFonts w:ascii="Times New Roman" w:hAnsi="Times New Roman" w:cs="Times New Roman"/>
+          <w:sz w:val="24"/>
+          <w:szCs w:val="24"/>
+        </w:rPr>
+        <w:t>surname</w:t>
+      </w:r>
+      <w:proofErr w:type="spellEnd"/>
+      <w:r>
+        <w:rPr>
+          <w:rFonts w:ascii="Times New Roman" w:hAnsi="Times New Roman" w:cs="Times New Roman"/>
+          <w:sz w:val="24"/>
+          <w:szCs w:val="24"/>
+        </w:rPr>
+        <w:t xml:space="preserve">, </w:t>
       </w:r>
       <w:r>
         <w:rPr>
@@ -1577,8 +1637,18 @@
           <w:sz w:val="24"/>
           <w:szCs w:val="24"/>
         </w:rPr>
-        <w:t>mail, sesso</w:t>
-      </w:r>
+        <w:t xml:space="preserve">mail, </w:t>
+      </w:r>
+      <w:r>
+        <w:rPr>
+          <w:rFonts w:ascii="Times New Roman" w:hAnsi="Times New Roman" w:cs="Times New Roman"/>
+          <w:sz w:val="24"/>
+          <w:szCs w:val="24"/>
+        </w:rPr>
+        <w:t>gender</w:t>
+      </w:r>
+      <w:bookmarkStart w:id="0" w:name="_GoBack"/>
+      <w:bookmarkEnd w:id="0"/>
       <w:r>
         <w:rPr>
           <w:rFonts w:ascii="Times New Roman" w:hAnsi="Times New Roman" w:cs="Times New Roman"/>
@@ -1609,14 +1679,6 @@
           <w:sz w:val="24"/>
           <w:szCs w:val="24"/>
         </w:rPr>
-        <w:t xml:space="preserve"> foto,</w:t>
-      </w:r>
-      <w:r>
-        <w:rPr>
-          <w:rFonts w:ascii="Times New Roman" w:hAnsi="Times New Roman" w:cs="Times New Roman"/>
-          <w:sz w:val="24"/>
-          <w:szCs w:val="24"/>
-        </w:rPr>
         <w:t xml:space="preserve"> </w:t>
       </w:r>
       <w:r>
@@ -1625,8 +1687,34 @@
           <w:sz w:val="24"/>
           <w:szCs w:val="24"/>
         </w:rPr>
-        <w:t>data</w:t>
-      </w:r>
+        <w:t>photo</w:t>
+      </w:r>
+      <w:r>
+        <w:rPr>
+          <w:rFonts w:ascii="Times New Roman" w:hAnsi="Times New Roman" w:cs="Times New Roman"/>
+          <w:sz w:val="24"/>
+          <w:szCs w:val="24"/>
+        </w:rPr>
+        <w:t>,</w:t>
+      </w:r>
+      <w:r>
+        <w:rPr>
+          <w:rFonts w:ascii="Times New Roman" w:hAnsi="Times New Roman" w:cs="Times New Roman"/>
+          <w:sz w:val="24"/>
+          <w:szCs w:val="24"/>
+        </w:rPr>
+        <w:t xml:space="preserve"> </w:t>
+      </w:r>
+      <w:proofErr w:type="spellStart"/>
+      <w:r>
+        <w:rPr>
+          <w:rFonts w:ascii="Times New Roman" w:hAnsi="Times New Roman" w:cs="Times New Roman"/>
+          <w:sz w:val="24"/>
+          <w:szCs w:val="24"/>
+        </w:rPr>
+        <w:t>birth</w:t>
+      </w:r>
+      <w:proofErr w:type="spellEnd"/>
       <w:r>
         <w:rPr>
           <w:rFonts w:ascii="Times New Roman" w:hAnsi="Times New Roman" w:cs="Times New Roman"/>
@@ -1635,6 +1723,22 @@
         </w:rPr>
         <w:t xml:space="preserve">, </w:t>
       </w:r>
+      <w:r>
+        <w:rPr>
+          <w:rFonts w:ascii="Times New Roman" w:hAnsi="Times New Roman" w:cs="Times New Roman"/>
+          <w:sz w:val="24"/>
+          <w:szCs w:val="24"/>
+        </w:rPr>
+        <w:t>friends</w:t>
+      </w:r>
+      <w:r>
+        <w:rPr>
+          <w:rFonts w:ascii="Times New Roman" w:hAnsi="Times New Roman" w:cs="Times New Roman"/>
+          <w:sz w:val="24"/>
+          <w:szCs w:val="24"/>
+        </w:rPr>
+        <w:t xml:space="preserve">, </w:t>
+      </w:r>
       <w:proofErr w:type="spellStart"/>
       <w:r>
         <w:rPr>
@@ -1642,7 +1746,7 @@
           <w:sz w:val="24"/>
           <w:szCs w:val="24"/>
         </w:rPr>
-        <w:t>lista_amici</w:t>
+        <w:t>locations</w:t>
       </w:r>
       <w:proofErr w:type="spellEnd"/>
       <w:r>
@@ -1651,24 +1755,6 @@
           <w:sz w:val="24"/>
           <w:szCs w:val="24"/>
         </w:rPr>
-        <w:t xml:space="preserve">, </w:t>
-      </w:r>
-      <w:proofErr w:type="spellStart"/>
-      <w:r>
-        <w:rPr>
-          <w:rFonts w:ascii="Times New Roman" w:hAnsi="Times New Roman" w:cs="Times New Roman"/>
-          <w:sz w:val="24"/>
-          <w:szCs w:val="24"/>
-        </w:rPr>
-        <w:t>lista_luoghi</w:t>
-      </w:r>
-      <w:proofErr w:type="spellEnd"/>
-      <w:r>
-        <w:rPr>
-          <w:rFonts w:ascii="Times New Roman" w:hAnsi="Times New Roman" w:cs="Times New Roman"/>
-          <w:sz w:val="24"/>
-          <w:szCs w:val="24"/>
-        </w:rPr>
         <w:t xml:space="preserve">) </w:t>
       </w:r>
     </w:p>
@@ -1687,7 +1773,15 @@
           <w:sz w:val="24"/>
           <w:szCs w:val="24"/>
         </w:rPr>
-        <w:t>Luogo(</w:t>
+        <w:t>L</w:t>
+      </w:r>
+      <w:r>
+        <w:rPr>
+          <w:rFonts w:ascii="Times New Roman" w:hAnsi="Times New Roman" w:cs="Times New Roman"/>
+          <w:sz w:val="24"/>
+          <w:szCs w:val="24"/>
+        </w:rPr>
+        <w:t>ocation(</w:t>
       </w:r>
       <w:proofErr w:type="spellStart"/>
       <w:proofErr w:type="gramEnd"/>
@@ -1697,7 +1791,7 @@
           <w:sz w:val="24"/>
           <w:szCs w:val="24"/>
         </w:rPr>
-        <w:t>idLuogo</w:t>
+        <w:t>locationID</w:t>
       </w:r>
       <w:proofErr w:type="spellEnd"/>
       <w:r>
@@ -1715,15 +1809,23 @@
           <w:sz w:val="24"/>
           <w:szCs w:val="24"/>
         </w:rPr>
-        <w:t>nome</w:t>
-      </w:r>
-      <w:r>
-        <w:rPr>
-          <w:rFonts w:ascii="Times New Roman" w:hAnsi="Times New Roman" w:cs="Times New Roman"/>
-          <w:sz w:val="24"/>
-          <w:szCs w:val="24"/>
-        </w:rPr>
-        <w:t>_luogo</w:t>
+        <w:t>name</w:t>
+      </w:r>
+      <w:r>
+        <w:rPr>
+          <w:rFonts w:ascii="Times New Roman" w:hAnsi="Times New Roman" w:cs="Times New Roman"/>
+          <w:sz w:val="24"/>
+          <w:szCs w:val="24"/>
+        </w:rPr>
+        <w:t>_l</w:t>
+      </w:r>
+      <w:r>
+        <w:rPr>
+          <w:rFonts w:ascii="Times New Roman" w:hAnsi="Times New Roman" w:cs="Times New Roman"/>
+          <w:sz w:val="24"/>
+          <w:szCs w:val="24"/>
+        </w:rPr>
+        <w:t>ocation</w:t>
       </w:r>
       <w:proofErr w:type="spellEnd"/>
       <w:r>
@@ -1740,8 +1842,70 @@
           <w:sz w:val="24"/>
           <w:szCs w:val="24"/>
         </w:rPr>
-        <w:t>citta, tipo</w:t>
-      </w:r>
+        <w:t>city</w:t>
+      </w:r>
+      <w:r>
+        <w:rPr>
+          <w:rFonts w:ascii="Times New Roman" w:hAnsi="Times New Roman" w:cs="Times New Roman"/>
+          <w:sz w:val="24"/>
+          <w:szCs w:val="24"/>
+        </w:rPr>
+        <w:t xml:space="preserve">, </w:t>
+      </w:r>
+      <w:proofErr w:type="spellStart"/>
+      <w:r>
+        <w:rPr>
+          <w:rFonts w:ascii="Times New Roman" w:hAnsi="Times New Roman" w:cs="Times New Roman"/>
+          <w:sz w:val="24"/>
+          <w:szCs w:val="24"/>
+        </w:rPr>
+        <w:t>t</w:t>
+      </w:r>
+      <w:r>
+        <w:rPr>
+          <w:rFonts w:ascii="Times New Roman" w:hAnsi="Times New Roman" w:cs="Times New Roman"/>
+          <w:sz w:val="24"/>
+          <w:szCs w:val="24"/>
+        </w:rPr>
+        <w:t>ype</w:t>
+      </w:r>
+      <w:proofErr w:type="spellEnd"/>
+      <w:r>
+        <w:rPr>
+          <w:rFonts w:ascii="Times New Roman" w:hAnsi="Times New Roman" w:cs="Times New Roman"/>
+          <w:sz w:val="24"/>
+          <w:szCs w:val="24"/>
+        </w:rPr>
+        <w:t xml:space="preserve">, </w:t>
+      </w:r>
+      <w:proofErr w:type="spellStart"/>
+      <w:r>
+        <w:rPr>
+          <w:rFonts w:ascii="Times New Roman" w:hAnsi="Times New Roman" w:cs="Times New Roman"/>
+          <w:sz w:val="24"/>
+          <w:szCs w:val="24"/>
+        </w:rPr>
+        <w:t>x_axis</w:t>
+      </w:r>
+      <w:proofErr w:type="spellEnd"/>
+      <w:r>
+        <w:rPr>
+          <w:rFonts w:ascii="Times New Roman" w:hAnsi="Times New Roman" w:cs="Times New Roman"/>
+          <w:sz w:val="24"/>
+          <w:szCs w:val="24"/>
+        </w:rPr>
+        <w:t xml:space="preserve">, </w:t>
+      </w:r>
+      <w:proofErr w:type="spellStart"/>
+      <w:r>
+        <w:rPr>
+          <w:rFonts w:ascii="Times New Roman" w:hAnsi="Times New Roman" w:cs="Times New Roman"/>
+          <w:sz w:val="24"/>
+          <w:szCs w:val="24"/>
+        </w:rPr>
+        <w:t>y_axis</w:t>
+      </w:r>
+      <w:proofErr w:type="spellEnd"/>
       <w:r>
         <w:rPr>
           <w:rFonts w:ascii="Times New Roman" w:hAnsi="Times New Roman" w:cs="Times New Roman"/>
@@ -1766,7 +1930,15 @@
           <w:sz w:val="24"/>
           <w:szCs w:val="24"/>
         </w:rPr>
-        <w:t>Lista_</w:t>
+        <w:t>Li</w:t>
+      </w:r>
+      <w:r>
+        <w:rPr>
+          <w:rFonts w:ascii="Times New Roman" w:hAnsi="Times New Roman" w:cs="Times New Roman"/>
+          <w:sz w:val="24"/>
+          <w:szCs w:val="24"/>
+        </w:rPr>
+        <w:t>st_</w:t>
       </w:r>
       <w:proofErr w:type="gramStart"/>
       <w:r>
@@ -1775,7 +1947,7 @@
           <w:sz w:val="24"/>
           <w:szCs w:val="24"/>
         </w:rPr>
-        <w:t>luoghi</w:t>
+        <w:t>location</w:t>
       </w:r>
       <w:proofErr w:type="spellEnd"/>
       <w:r>
@@ -1786,6 +1958,7 @@
         </w:rPr>
         <w:t>(</w:t>
       </w:r>
+      <w:proofErr w:type="spellStart"/>
       <w:proofErr w:type="gramEnd"/>
       <w:r>
         <w:rPr>
@@ -1793,23 +1966,40 @@
           <w:sz w:val="24"/>
           <w:szCs w:val="24"/>
         </w:rPr>
-        <w:t xml:space="preserve">utente, </w:t>
-      </w:r>
-      <w:r>
-        <w:rPr>
-          <w:rFonts w:ascii="Times New Roman" w:hAnsi="Times New Roman" w:cs="Times New Roman"/>
-          <w:sz w:val="24"/>
-          <w:szCs w:val="24"/>
-        </w:rPr>
-        <w:t>luo</w:t>
-      </w:r>
-      <w:r>
-        <w:rPr>
-          <w:rFonts w:ascii="Times New Roman" w:hAnsi="Times New Roman" w:cs="Times New Roman"/>
-          <w:sz w:val="24"/>
-          <w:szCs w:val="24"/>
-        </w:rPr>
-        <w:t>go</w:t>
+        <w:t>u</w:t>
+      </w:r>
+      <w:r>
+        <w:rPr>
+          <w:rFonts w:ascii="Times New Roman" w:hAnsi="Times New Roman" w:cs="Times New Roman"/>
+          <w:sz w:val="24"/>
+          <w:szCs w:val="24"/>
+        </w:rPr>
+        <w:t>ser</w:t>
+      </w:r>
+      <w:proofErr w:type="spellEnd"/>
+      <w:r>
+        <w:rPr>
+          <w:rFonts w:ascii="Times New Roman" w:hAnsi="Times New Roman" w:cs="Times New Roman"/>
+          <w:sz w:val="24"/>
+          <w:szCs w:val="24"/>
+        </w:rPr>
+        <w:t xml:space="preserve">, </w:t>
+      </w:r>
+      <w:r>
+        <w:rPr>
+          <w:rFonts w:ascii="Times New Roman" w:hAnsi="Times New Roman" w:cs="Times New Roman"/>
+          <w:sz w:val="24"/>
+          <w:szCs w:val="24"/>
+        </w:rPr>
+        <w:t>l</w:t>
+      </w:r>
+      <w:r>
+        <w:rPr>
+          <w:rFonts w:ascii="Times New Roman" w:hAnsi="Times New Roman" w:cs="Times New Roman"/>
+          <w:sz w:val="24"/>
+          <w:szCs w:val="24"/>
+        </w:rPr>
+        <w:t>ocation</w:t>
       </w:r>
       <w:r>
         <w:rPr>
@@ -1835,7 +2025,15 @@
           <w:sz w:val="24"/>
           <w:szCs w:val="24"/>
         </w:rPr>
-        <w:t>Lista_</w:t>
+        <w:t>List</w:t>
+      </w:r>
+      <w:r>
+        <w:rPr>
+          <w:rFonts w:ascii="Times New Roman" w:hAnsi="Times New Roman" w:cs="Times New Roman"/>
+          <w:sz w:val="24"/>
+          <w:szCs w:val="24"/>
+        </w:rPr>
+        <w:t>_</w:t>
       </w:r>
       <w:proofErr w:type="gramStart"/>
       <w:r>
@@ -1844,7 +2042,7 @@
           <w:sz w:val="24"/>
           <w:szCs w:val="24"/>
         </w:rPr>
-        <w:t>amici</w:t>
+        <w:t>friends</w:t>
       </w:r>
       <w:proofErr w:type="spellEnd"/>
       <w:r>
@@ -1855,6 +2053,7 @@
         </w:rPr>
         <w:t>(</w:t>
       </w:r>
+      <w:proofErr w:type="spellStart"/>
       <w:proofErr w:type="gramEnd"/>
       <w:r>
         <w:rPr>
@@ -1862,8 +2061,9 @@
           <w:sz w:val="24"/>
           <w:szCs w:val="24"/>
         </w:rPr>
-        <w:t>utente</w:t>
-      </w:r>
+        <w:t>user</w:t>
+      </w:r>
+      <w:proofErr w:type="spellEnd"/>
       <w:r>
         <w:rPr>
           <w:rFonts w:ascii="Times New Roman" w:hAnsi="Times New Roman" w:cs="Times New Roman"/>
@@ -1878,7 +2078,7 @@
           <w:sz w:val="24"/>
           <w:szCs w:val="24"/>
         </w:rPr>
-        <w:t>amico</w:t>
+        <w:t>friend</w:t>
       </w:r>
       <w:r>
         <w:rPr>
@@ -1925,8 +2125,6 @@
           <w:szCs w:val="24"/>
         </w:rPr>
       </w:pPr>
-      <w:bookmarkStart w:id="0" w:name="_GoBack"/>
-      <w:bookmarkEnd w:id="0"/>
       <w:r>
         <w:rPr>
           <w:rFonts w:ascii="Times New Roman" w:hAnsi="Times New Roman" w:cs="Times New Roman"/>

</xml_diff>